<commit_message>
Fixed typo in handout
</commit_message>
<xml_diff>
--- a/handouts/unconstrained_proof_quadratic_convergence.docx
+++ b/handouts/unconstrained_proof_quadratic_convergence.docx
@@ -795,15 +795,34 @@
               </m:ctrlPr>
             </m:dPr>
             <m:e>
-              <m:r>
-                <m:rPr>
-                  <m:sty m:val="p"/>
-                </m:rPr>
-                <w:rPr>
-                  <w:rFonts w:ascii="Cambria Math" w:eastAsiaTheme="minorEastAsia" w:hAnsi="Cambria Math"/>
-                </w:rPr>
-                <m:t>∇</m:t>
-              </m:r>
+              <m:sSup>
+                <m:sSupPr>
+                  <m:ctrlPr>
+                    <w:rPr>
+                      <w:rFonts w:ascii="Cambria Math" w:eastAsiaTheme="minorEastAsia" w:hAnsi="Cambria Math"/>
+                    </w:rPr>
+                  </m:ctrlPr>
+                </m:sSupPr>
+                <m:e>
+                  <m:r>
+                    <m:rPr>
+                      <m:sty m:val="p"/>
+                    </m:rPr>
+                    <w:rPr>
+                      <w:rFonts w:ascii="Cambria Math" w:eastAsiaTheme="minorEastAsia" w:hAnsi="Cambria Math"/>
+                    </w:rPr>
+                    <m:t>∇</m:t>
+                  </m:r>
+                </m:e>
+                <m:sup>
+                  <m:r>
+                    <w:rPr>
+                      <w:rFonts w:ascii="Cambria Math" w:eastAsiaTheme="minorEastAsia" w:hAnsi="Cambria Math"/>
+                    </w:rPr>
+                    <m:t>2</m:t>
+                  </m:r>
+                </m:sup>
+              </m:sSup>
               <m:r>
                 <w:rPr>
                   <w:rFonts w:ascii="Cambria Math" w:eastAsiaTheme="minorEastAsia" w:hAnsi="Cambria Math"/>
@@ -2744,23 +2763,7 @@
       <w:t>Prof. Dowling</w:t>
     </w:r>
     <w:r>
-      <w:t>, University of Notre Dame. (</w:t>
-    </w:r>
-    <w:proofErr w:type="spellStart"/>
-    <w:r>
-      <w:t>Thm</w:t>
-    </w:r>
-    <w:proofErr w:type="spellEnd"/>
-    <w:r>
-      <w:t xml:space="preserve"> from </w:t>
-    </w:r>
-    <w:proofErr w:type="spellStart"/>
-    <w:r>
-      <w:t>Biegler</w:t>
-    </w:r>
-    <w:proofErr w:type="spellEnd"/>
-    <w:r>
-      <w:t>, 2010)</w:t>
+      <w:t>, University of Notre Dame. (Thm from Biegler, 2010)</w:t>
     </w:r>
   </w:p>
   <w:p>

</xml_diff>